<commit_message>
finished integrating pat's edits
</commit_message>
<xml_diff>
--- a/title_page.docx
+++ b/title_page.docx
@@ -6,10 +6,14 @@
       <w:pPr>
         <w:pStyle w:val="Title"/>
         <w:spacing w:lineRule="auto" w:line="480" w:before="480" w:after="240"/>
-        <w:rPr/>
-      </w:pPr>
-      <w:r>
-        <w:rPr>
+        <w:rPr>
+          <w:rFonts w:ascii="Arial" w:hAnsi="Arial"/>
+        </w:rPr>
+      </w:pPr>
+      <w:bookmarkStart w:id="0" w:name="__DdeLink__1433_2080638894"/>
+      <w:r>
+        <w:rPr>
+          <w:rFonts w:ascii="Arial" w:hAnsi="Arial"/>
           <w:b/>
           <w:bCs/>
           <w:i w:val="false"/>
@@ -21,6 +25,7 @@
       </w:r>
       <w:r>
         <w:rPr>
+          <w:rFonts w:ascii="Arial" w:hAnsi="Arial"/>
           <w:b w:val="false"/>
           <w:bCs w:val="false"/>
           <w:i/>
@@ -31,6 +36,7 @@
       </w:r>
       <w:r>
         <w:rPr>
+          <w:rFonts w:ascii="Arial" w:hAnsi="Arial"/>
           <w:b w:val="false"/>
           <w:bCs w:val="false"/>
           <w:sz w:val="24"/>
@@ -44,6 +50,7 @@
         <w:pStyle w:val="Normal"/>
         <w:spacing w:lineRule="auto" w:line="480" w:before="480" w:after="240"/>
         <w:rPr>
+          <w:rFonts w:ascii="Arial" w:hAnsi="Arial"/>
           <w:b w:val="false"/>
           <w:b w:val="false"/>
           <w:bCs w:val="false"/>
@@ -52,17 +59,26 @@
         </w:rPr>
       </w:pPr>
       <w:r>
-        <w:rPr/>
-      </w:r>
-    </w:p>
-    <w:p>
-      <w:pPr>
-        <w:pStyle w:val="Normal"/>
-        <w:spacing w:lineRule="auto" w:line="480"/>
-        <w:rPr/>
-      </w:pPr>
-      <w:r>
-        <w:rPr>
+        <w:rPr>
+          <w:rFonts w:ascii="Arial" w:hAnsi="Arial"/>
+          <w:b w:val="false"/>
+          <w:bCs w:val="false"/>
+          <w:sz w:val="24"/>
+          <w:szCs w:val="24"/>
+        </w:rPr>
+      </w:r>
+    </w:p>
+    <w:p>
+      <w:pPr>
+        <w:pStyle w:val="Normal"/>
+        <w:spacing w:lineRule="auto" w:line="480"/>
+        <w:rPr>
+          <w:rFonts w:ascii="Arial" w:hAnsi="Arial"/>
+        </w:rPr>
+      </w:pPr>
+      <w:r>
+        <w:rPr>
+          <w:rFonts w:ascii="Arial" w:hAnsi="Arial"/>
           <w:b/>
           <w:i w:val="false"/>
           <w:iCs w:val="false"/>
@@ -71,6 +87,7 @@
       </w:r>
       <w:r>
         <w:rPr>
+          <w:rFonts w:ascii="Arial" w:hAnsi="Arial"/>
           <w:i w:val="false"/>
           <w:iCs w:val="false"/>
         </w:rPr>
@@ -78,6 +95,7 @@
       </w:r>
       <w:r>
         <w:rPr>
+          <w:rFonts w:ascii="Arial" w:hAnsi="Arial"/>
           <w:i w:val="false"/>
           <w:iCs w:val="false"/>
           <w:vertAlign w:val="superscript"/>
@@ -86,6 +104,7 @@
       </w:r>
       <w:r>
         <w:rPr>
+          <w:rFonts w:ascii="Arial" w:hAnsi="Arial"/>
           <w:i w:val="false"/>
           <w:iCs w:val="false"/>
         </w:rPr>
@@ -93,6 +112,7 @@
       </w:r>
       <w:r>
         <w:rPr>
+          <w:rFonts w:ascii="Arial" w:hAnsi="Arial"/>
           <w:i w:val="false"/>
           <w:iCs w:val="false"/>
           <w:vertAlign w:val="superscript"/>
@@ -101,6 +121,7 @@
       </w:r>
       <w:r>
         <w:rPr>
+          <w:rFonts w:ascii="Arial" w:hAnsi="Arial"/>
           <w:i w:val="false"/>
           <w:iCs w:val="false"/>
         </w:rPr>
@@ -108,6 +129,7 @@
       </w:r>
       <w:r>
         <w:rPr>
+          <w:rFonts w:ascii="Arial" w:hAnsi="Arial"/>
           <w:i w:val="false"/>
           <w:iCs w:val="false"/>
           <w:vertAlign w:val="superscript"/>
@@ -116,22 +138,25 @@
       </w:r>
       <w:r>
         <w:rPr>
+          <w:rFonts w:ascii="Arial" w:hAnsi="Arial"/>
           <w:i w:val="false"/>
           <w:iCs w:val="false"/>
         </w:rPr>
         <w:t xml:space="preserve">, and </w:t>
       </w:r>
-      <w:bookmarkStart w:id="0" w:name="__DdeLink__3146_1121600043"/>
-      <w:r>
-        <w:rPr>
+      <w:bookmarkStart w:id="1" w:name="__DdeLink__3146_1121600043"/>
+      <w:r>
+        <w:rPr>
+          <w:rFonts w:ascii="Arial" w:hAnsi="Arial"/>
           <w:i w:val="false"/>
           <w:iCs w:val="false"/>
         </w:rPr>
         <w:t>Patrick D. Schloss</w:t>
       </w:r>
-      <w:bookmarkEnd w:id="0"/>
-      <w:r>
-        <w:rPr>
+      <w:bookmarkEnd w:id="1"/>
+      <w:r>
+        <w:rPr>
+          <w:rFonts w:ascii="Arial" w:hAnsi="Arial"/>
           <w:i w:val="false"/>
           <w:iCs w:val="false"/>
           <w:vertAlign w:val="superscript"/>
@@ -144,6 +169,7 @@
         <w:pStyle w:val="Normal"/>
         <w:spacing w:lineRule="auto" w:line="480"/>
         <w:rPr>
+          <w:rFonts w:ascii="Arial" w:hAnsi="Arial"/>
           <w:i w:val="false"/>
           <w:i w:val="false"/>
           <w:iCs w:val="false"/>
@@ -152,6 +178,7 @@
       </w:pPr>
       <w:r>
         <w:rPr>
+          <w:rFonts w:ascii="Arial" w:hAnsi="Arial"/>
           <w:i w:val="false"/>
           <w:iCs w:val="false"/>
           <w:vertAlign w:val="superscript"/>
@@ -162,10 +189,13 @@
       <w:pPr>
         <w:pStyle w:val="Normal"/>
         <w:spacing w:lineRule="auto" w:line="480"/>
-        <w:rPr/>
-      </w:pPr>
-      <w:r>
-        <w:rPr>
+        <w:rPr>
+          <w:rFonts w:ascii="Arial" w:hAnsi="Arial"/>
+        </w:rPr>
+      </w:pPr>
+      <w:r>
+        <w:rPr>
+          <w:rFonts w:ascii="Arial" w:hAnsi="Arial"/>
           <w:b/>
           <w:bCs/>
           <w:i w:val="false"/>
@@ -182,10 +212,13 @@
       <w:pPr>
         <w:pStyle w:val="Normal"/>
         <w:spacing w:lineRule="auto" w:line="480"/>
-        <w:rPr/>
-      </w:pPr>
-      <w:r>
-        <w:rPr>
+        <w:rPr>
+          <w:rFonts w:ascii="Arial" w:hAnsi="Arial"/>
+        </w:rPr>
+      </w:pPr>
+      <w:r>
+        <w:rPr>
+          <w:rFonts w:ascii="Arial" w:hAnsi="Arial"/>
           <w:b w:val="false"/>
           <w:bCs w:val="false"/>
           <w:i w:val="false"/>
@@ -202,10 +235,13 @@
       <w:pPr>
         <w:pStyle w:val="Normal"/>
         <w:spacing w:lineRule="auto" w:line="480"/>
-        <w:rPr/>
-      </w:pPr>
-      <w:r>
-        <w:rPr>
+        <w:rPr>
+          <w:rFonts w:ascii="Arial" w:hAnsi="Arial"/>
+        </w:rPr>
+      </w:pPr>
+      <w:r>
+        <w:rPr>
+          <w:rFonts w:ascii="Arial" w:hAnsi="Arial"/>
           <w:b w:val="false"/>
           <w:bCs w:val="false"/>
           <w:i w:val="false"/>
@@ -223,41 +259,53 @@
         <w:pStyle w:val="Normal"/>
         <w:spacing w:lineRule="auto" w:line="480"/>
         <w:rPr>
-          <w:b w:val="false"/>
-          <w:b w:val="false"/>
-          <w:bCs w:val="false"/>
-          <w:i w:val="false"/>
-          <w:i w:val="false"/>
-          <w:iCs w:val="false"/>
-          <w:position w:val="0"/>
-          <w:sz w:val="24"/>
-          <w:sz w:val="24"/>
-          <w:vertAlign w:val="baseline"/>
-        </w:rPr>
-      </w:pPr>
-      <w:r>
-        <w:rPr/>
-      </w:r>
-    </w:p>
-    <w:p>
-      <w:pPr>
-        <w:pStyle w:val="Normal"/>
-        <w:spacing w:lineRule="auto" w:line="480"/>
-        <w:rPr>
-          <w:b w:val="false"/>
-          <w:b w:val="false"/>
-          <w:bCs w:val="false"/>
-          <w:i w:val="false"/>
-          <w:i w:val="false"/>
-          <w:iCs w:val="false"/>
-          <w:position w:val="0"/>
-          <w:sz w:val="24"/>
-          <w:sz w:val="24"/>
-          <w:vertAlign w:val="baseline"/>
-        </w:rPr>
-      </w:pPr>
-      <w:r>
-        <w:rPr>
+          <w:rFonts w:ascii="Arial" w:hAnsi="Arial"/>
+          <w:b w:val="false"/>
+          <w:b w:val="false"/>
+          <w:bCs w:val="false"/>
+          <w:i w:val="false"/>
+          <w:i w:val="false"/>
+          <w:iCs w:val="false"/>
+          <w:position w:val="0"/>
+          <w:sz w:val="24"/>
+          <w:sz w:val="24"/>
+          <w:vertAlign w:val="baseline"/>
+        </w:rPr>
+      </w:pPr>
+      <w:r>
+        <w:rPr>
+          <w:rFonts w:ascii="Arial" w:hAnsi="Arial"/>
+          <w:b w:val="false"/>
+          <w:bCs w:val="false"/>
+          <w:i w:val="false"/>
+          <w:iCs w:val="false"/>
+          <w:position w:val="0"/>
+          <w:sz w:val="24"/>
+          <w:sz w:val="24"/>
+          <w:vertAlign w:val="baseline"/>
+        </w:rPr>
+      </w:r>
+    </w:p>
+    <w:p>
+      <w:pPr>
+        <w:pStyle w:val="Normal"/>
+        <w:spacing w:lineRule="auto" w:line="480"/>
+        <w:rPr>
+          <w:b w:val="false"/>
+          <w:b w:val="false"/>
+          <w:bCs w:val="false"/>
+          <w:i w:val="false"/>
+          <w:i w:val="false"/>
+          <w:iCs w:val="false"/>
+          <w:position w:val="0"/>
+          <w:sz w:val="24"/>
+          <w:sz w:val="24"/>
+          <w:vertAlign w:val="baseline"/>
+        </w:rPr>
+      </w:pPr>
+      <w:r>
+        <w:rPr>
+          <w:rFonts w:ascii="Arial" w:hAnsi="Arial"/>
           <w:b/>
           <w:bCs/>
           <w:i w:val="false"/>
@@ -271,6 +319,7 @@
       </w:r>
       <w:r>
         <w:rPr>
+          <w:rFonts w:ascii="Arial" w:hAnsi="Arial"/>
           <w:b w:val="false"/>
           <w:bCs w:val="false"/>
           <w:i w:val="false"/>
@@ -288,39 +337,44 @@
         <w:pStyle w:val="Normal"/>
         <w:spacing w:lineRule="auto" w:line="480"/>
         <w:rPr>
-          <w:b w:val="false"/>
-          <w:b w:val="false"/>
-          <w:bCs w:val="false"/>
-          <w:i w:val="false"/>
-          <w:i w:val="false"/>
-          <w:iCs w:val="false"/>
-          <w:position w:val="0"/>
-          <w:sz w:val="24"/>
-          <w:sz w:val="24"/>
-          <w:vertAlign w:val="baseline"/>
-        </w:rPr>
-      </w:pPr>
-      <w:r>
-        <w:rPr>
-          <w:b w:val="false"/>
-          <w:bCs w:val="false"/>
-          <w:i w:val="false"/>
-          <w:iCs w:val="false"/>
-          <w:position w:val="0"/>
-          <w:sz w:val="24"/>
-          <w:sz w:val="24"/>
-          <w:vertAlign w:val="baseline"/>
-        </w:rPr>
-      </w:r>
-    </w:p>
-    <w:p>
-      <w:pPr>
-        <w:pStyle w:val="Normal"/>
-        <w:spacing w:lineRule="auto" w:line="480"/>
-        <w:rPr/>
-      </w:pPr>
-      <w:r>
-        <w:rPr>
+          <w:rFonts w:ascii="Arial" w:hAnsi="Arial"/>
+          <w:b w:val="false"/>
+          <w:b w:val="false"/>
+          <w:bCs w:val="false"/>
+          <w:i w:val="false"/>
+          <w:i w:val="false"/>
+          <w:iCs w:val="false"/>
+          <w:position w:val="0"/>
+          <w:sz w:val="24"/>
+          <w:sz w:val="24"/>
+          <w:vertAlign w:val="baseline"/>
+        </w:rPr>
+      </w:pPr>
+      <w:r>
+        <w:rPr>
+          <w:rFonts w:ascii="Arial" w:hAnsi="Arial"/>
+          <w:b w:val="false"/>
+          <w:bCs w:val="false"/>
+          <w:i w:val="false"/>
+          <w:iCs w:val="false"/>
+          <w:position w:val="0"/>
+          <w:sz w:val="24"/>
+          <w:sz w:val="24"/>
+          <w:vertAlign w:val="baseline"/>
+        </w:rPr>
+      </w:r>
+    </w:p>
+    <w:p>
+      <w:pPr>
+        <w:pStyle w:val="Normal"/>
+        <w:spacing w:lineRule="auto" w:line="480"/>
+        <w:rPr>
+          <w:rFonts w:ascii="Arial" w:hAnsi="Arial"/>
+        </w:rPr>
+      </w:pPr>
+      <w:r>
+        <w:rPr>
+          <w:rFonts w:ascii="Arial" w:hAnsi="Arial"/>
           <w:b/>
           <w:bCs/>
           <w:i w:val="false"/>
@@ -330,6 +384,7 @@
       </w:r>
       <w:r>
         <w:rPr>
+          <w:rFonts w:ascii="Arial" w:hAnsi="Arial"/>
           <w:i/>
         </w:rPr>
         <w:t xml:space="preserve"> </w:t>
@@ -339,10 +394,13 @@
       <w:pPr>
         <w:pStyle w:val="Normal"/>
         <w:spacing w:lineRule="auto" w:line="480"/>
-        <w:rPr/>
-      </w:pPr>
-      <w:r>
-        <w:rPr>
+        <w:rPr>
+          <w:rFonts w:ascii="Arial" w:hAnsi="Arial"/>
+        </w:rPr>
+      </w:pPr>
+      <w:r>
+        <w:rPr>
+          <w:rFonts w:ascii="Arial" w:hAnsi="Arial"/>
           <w:i w:val="false"/>
           <w:iCs w:val="false"/>
         </w:rPr>
@@ -353,10 +411,13 @@
       <w:pPr>
         <w:pStyle w:val="Normal"/>
         <w:spacing w:lineRule="auto" w:line="480"/>
-        <w:rPr/>
-      </w:pPr>
-      <w:r>
-        <w:rPr>
+        <w:rPr>
+          <w:rFonts w:ascii="Arial" w:hAnsi="Arial"/>
+        </w:rPr>
+      </w:pPr>
+      <w:r>
+        <w:rPr>
+          <w:rFonts w:ascii="Arial" w:hAnsi="Arial"/>
           <w:i w:val="false"/>
           <w:iCs w:val="false"/>
         </w:rPr>
@@ -367,10 +428,13 @@
       <w:pPr>
         <w:pStyle w:val="Normal"/>
         <w:spacing w:lineRule="auto" w:line="480"/>
-        <w:rPr/>
-      </w:pPr>
-      <w:r>
-        <w:rPr>
+        <w:rPr>
+          <w:rFonts w:ascii="Arial" w:hAnsi="Arial"/>
+        </w:rPr>
+      </w:pPr>
+      <w:r>
+        <w:rPr>
+          <w:rFonts w:ascii="Arial" w:hAnsi="Arial"/>
           <w:i w:val="false"/>
           <w:iCs w:val="false"/>
         </w:rPr>
@@ -381,12 +445,17 @@
       <w:pPr>
         <w:pStyle w:val="Normal"/>
         <w:spacing w:lineRule="auto" w:line="480"/>
-        <w:rPr/>
-      </w:pPr>
-      <w:bookmarkStart w:id="1" w:name="__DdeLink__2844_965882799"/>
-      <w:bookmarkEnd w:id="1"/>
-      <w:r>
-        <w:rPr>
+        <w:rPr>
+          <w:rFonts w:ascii="Arial" w:hAnsi="Arial"/>
+        </w:rPr>
+      </w:pPr>
+      <w:bookmarkStart w:id="2" w:name="__DdeLink__1433_2080638894"/>
+      <w:bookmarkStart w:id="3" w:name="__DdeLink__2844_965882799"/>
+      <w:bookmarkEnd w:id="3"/>
+      <w:bookmarkEnd w:id="2"/>
+      <w:r>
+        <w:rPr>
+          <w:rFonts w:ascii="Arial" w:hAnsi="Arial"/>
           <w:i w:val="false"/>
           <w:iCs w:val="false"/>
         </w:rPr>
@@ -412,6 +481,7 @@
     <w:rPrDefault>
       <w:rPr>
         <w:rFonts w:ascii="Liberation Serif" w:hAnsi="Liberation Serif" w:eastAsia="Noto Sans CJK SC Regular" w:cs="FreeSans"/>
+        <w:sz w:val="20"/>
         <w:szCs w:val="24"/>
         <w:lang w:val="en-US" w:eastAsia="zh-CN" w:bidi="hi-IN"/>
       </w:rPr>

</xml_diff>

<commit_message>
added fig S5 and fixed elements of text
</commit_message>
<xml_diff>
--- a/title_page.docx
+++ b/title_page.docx
@@ -6,9 +6,7 @@
       <w:pPr>
         <w:pStyle w:val="Title"/>
         <w:spacing w:lineRule="auto" w:line="480" w:before="480" w:after="240"/>
-        <w:rPr>
-          <w:rFonts w:ascii="Arial" w:hAnsi="Arial"/>
-        </w:rPr>
+        <w:rPr/>
       </w:pPr>
       <w:r>
         <w:rPr>
@@ -58,13 +56,7 @@
         </w:rPr>
       </w:pPr>
       <w:r>
-        <w:rPr>
-          <w:rFonts w:ascii="Arial" w:hAnsi="Arial"/>
-          <w:b w:val="false"/>
-          <w:bCs w:val="false"/>
-          <w:sz w:val="24"/>
-          <w:szCs w:val="24"/>
-        </w:rPr>
+        <w:rPr/>
       </w:r>
     </w:p>
     <w:p>
@@ -220,33 +212,12 @@
       </w:pPr>
       <w:r>
         <w:rPr>
-          <w:rFonts w:ascii="Arial" w:hAnsi="Arial"/>
-          <w:i w:val="false"/>
-          <w:iCs w:val="false"/>
-          <w:vertAlign w:val="superscript"/>
-        </w:rPr>
-      </w:r>
-    </w:p>
-    <w:p>
-      <w:pPr>
-        <w:pStyle w:val="Normal"/>
-        <w:spacing w:lineRule="auto" w:line="480"/>
-        <w:rPr>
-          <w:b w:val="false"/>
-          <w:b w:val="false"/>
-          <w:bCs w:val="false"/>
-          <w:position w:val="0"/>
-          <w:sz w:val="24"/>
-          <w:sz w:val="24"/>
-          <w:vertAlign w:val="baseline"/>
-        </w:rPr>
-      </w:pPr>
-      <w:r>
-        <w:rPr>
-          <w:rFonts w:ascii="Arial" w:hAnsi="Arial"/>
-          <w:i w:val="false"/>
-          <w:iCs w:val="false"/>
-          <w:vertAlign w:val="superscript"/>
+          <w:b w:val="false"/>
+          <w:bCs w:val="false"/>
+          <w:position w:val="0"/>
+          <w:sz w:val="24"/>
+          <w:sz w:val="24"/>
+          <w:vertAlign w:val="baseline"/>
         </w:rPr>
       </w:r>
     </w:p>
@@ -434,9 +405,9 @@
         <w:spacing w:lineRule="auto" w:line="480"/>
         <w:rPr/>
       </w:pPr>
-      <w:bookmarkStart w:id="1" w:name="__DdeLink__1434_1066350168"/>
+      <w:bookmarkStart w:id="1" w:name="__DdeLink__1433_2080638894"/>
       <w:bookmarkStart w:id="2" w:name="__DdeLink__2844_965882799"/>
-      <w:bookmarkStart w:id="3" w:name="__DdeLink__1433_2080638894"/>
+      <w:bookmarkStart w:id="3" w:name="__DdeLink__1434_1066350168"/>
       <w:bookmarkEnd w:id="1"/>
       <w:bookmarkEnd w:id="2"/>
       <w:bookmarkEnd w:id="3"/>

</xml_diff>